<commit_message>
melhoria na limpeza de string e adição de dados
Adicionado base de dados do Data.gov
</commit_message>
<xml_diff>
--- a/links dados.docx
+++ b/links dados.docx
@@ -37,19 +37,7 @@
           <w:rPr>
             <w:rStyle w:val="Hyperlink"/>
           </w:rPr>
-          <w:t>https://dados.gov.br/dados/conjun</w:t>
-        </w:r>
-        <w:r>
-          <w:rPr>
-            <w:rStyle w:val="Hyperlink"/>
-          </w:rPr>
-          <w:t>t</w:t>
-        </w:r>
-        <w:r>
-          <w:rPr>
-            <w:rStyle w:val="Hyperlink"/>
-          </w:rPr>
-          <w:t>os-dados/candidatos-1994</w:t>
+          <w:t>https://dados.gov.br/dados/conjuntos-dados/candidatos-1994</w:t>
         </w:r>
       </w:hyperlink>
     </w:p>
@@ -309,6 +297,425 @@
       <w:pPr>
         <w:pStyle w:val="PargrafodaLista"/>
       </w:pPr>
+    </w:p>
+    <w:p>
+      <w:pPr>
+        <w:pStyle w:val="PargrafodaLista"/>
+      </w:pPr>
+    </w:p>
+    <w:p>
+      <w:pPr>
+        <w:pStyle w:val="PargrafodaLista"/>
+        <w:ind w:left="0"/>
+      </w:pPr>
+      <w:r>
+        <w:t xml:space="preserve">Data </w:t>
+      </w:r>
+      <w:proofErr w:type="spellStart"/>
+      <w:r>
+        <w:t>Gov</w:t>
+      </w:r>
+      <w:proofErr w:type="spellEnd"/>
+      <w:r>
+        <w:t xml:space="preserve"> EUA</w:t>
+      </w:r>
+    </w:p>
+    <w:p>
+      <w:pPr>
+        <w:pStyle w:val="PargrafodaLista"/>
+        <w:numPr>
+          <w:ilvl w:val="0"/>
+          <w:numId w:val="1"/>
+        </w:numPr>
+      </w:pPr>
+      <w:r>
+        <w:t xml:space="preserve">City </w:t>
+      </w:r>
+      <w:proofErr w:type="spellStart"/>
+      <w:r>
+        <w:t>of</w:t>
+      </w:r>
+      <w:proofErr w:type="spellEnd"/>
+      <w:r>
+        <w:t xml:space="preserve"> San Francisco\Health </w:t>
+      </w:r>
+      <w:proofErr w:type="spellStart"/>
+      <w:r>
+        <w:t>Inspection</w:t>
+      </w:r>
+      <w:proofErr w:type="spellEnd"/>
+    </w:p>
+    <w:p>
+      <w:pPr>
+        <w:pStyle w:val="PargrafodaLista"/>
+        <w:numPr>
+          <w:ilvl w:val="1"/>
+          <w:numId w:val="1"/>
+        </w:numPr>
+      </w:pPr>
+      <w:hyperlink r:id="rId15" w:history="1">
+        <w:r>
+          <w:rPr>
+            <w:rStyle w:val="Hyperlink"/>
+          </w:rPr>
+          <w:t>https://catalog.data.gov/dataset/restaurant-scores-lives-standard</w:t>
+        </w:r>
+      </w:hyperlink>
+    </w:p>
+    <w:p>
+      <w:pPr>
+        <w:pStyle w:val="PargrafodaLista"/>
+        <w:numPr>
+          <w:ilvl w:val="1"/>
+          <w:numId w:val="1"/>
+        </w:numPr>
+      </w:pPr>
+      <w:hyperlink r:id="rId16" w:history="1">
+        <w:r>
+          <w:rPr>
+            <w:rStyle w:val="Hyperlink"/>
+          </w:rPr>
+          <w:t>https://catalog.data.gov/dataset/health-inspection-scores-2023-present</w:t>
+        </w:r>
+      </w:hyperlink>
+      <w:r>
+        <w:t xml:space="preserve"> </w:t>
+      </w:r>
+    </w:p>
+    <w:p>
+      <w:pPr>
+        <w:pStyle w:val="PargrafodaLista"/>
+        <w:numPr>
+          <w:ilvl w:val="0"/>
+          <w:numId w:val="1"/>
+        </w:numPr>
+      </w:pPr>
+      <w:proofErr w:type="spellStart"/>
+      <w:r>
+        <w:t>Department</w:t>
+      </w:r>
+      <w:proofErr w:type="spellEnd"/>
+      <w:r>
+        <w:t xml:space="preserve"> </w:t>
+      </w:r>
+      <w:proofErr w:type="spellStart"/>
+      <w:r>
+        <w:t>of</w:t>
+      </w:r>
+      <w:proofErr w:type="spellEnd"/>
+      <w:r>
+        <w:t xml:space="preserve"> </w:t>
+      </w:r>
+      <w:proofErr w:type="spellStart"/>
+      <w:r>
+        <w:t>Education</w:t>
+      </w:r>
+      <w:proofErr w:type="spellEnd"/>
+      <w:r>
+        <w:t xml:space="preserve">\Common Core </w:t>
+      </w:r>
+      <w:proofErr w:type="spellStart"/>
+      <w:r>
+        <w:t>of</w:t>
+      </w:r>
+      <w:proofErr w:type="spellEnd"/>
+      <w:r>
+        <w:t xml:space="preserve"> Data </w:t>
+      </w:r>
+      <w:proofErr w:type="spellStart"/>
+      <w:r>
+        <w:t>Nonfiscal</w:t>
+      </w:r>
+      <w:proofErr w:type="spellEnd"/>
+    </w:p>
+    <w:p>
+      <w:pPr>
+        <w:pStyle w:val="PargrafodaLista"/>
+        <w:numPr>
+          <w:ilvl w:val="1"/>
+          <w:numId w:val="1"/>
+        </w:numPr>
+      </w:pPr>
+      <w:hyperlink r:id="rId17" w:history="1">
+        <w:r>
+          <w:rPr>
+            <w:rStyle w:val="Hyperlink"/>
+          </w:rPr>
+          <w:t>https://catalog.data.gov/dataset/common-core-of-data-nonfiscal-survey-1986-87-9ffb4</w:t>
+        </w:r>
+      </w:hyperlink>
+    </w:p>
+    <w:p>
+      <w:pPr>
+        <w:pStyle w:val="PargrafodaLista"/>
+        <w:numPr>
+          <w:ilvl w:val="1"/>
+          <w:numId w:val="1"/>
+        </w:numPr>
+      </w:pPr>
+      <w:hyperlink r:id="rId18" w:history="1">
+        <w:r>
+          <w:rPr>
+            <w:rStyle w:val="Hyperlink"/>
+          </w:rPr>
+          <w:t>https://catalog.data.gov/dataset/common-core-of-data-nonfiscal-survey-1991-92-21e32</w:t>
+        </w:r>
+      </w:hyperlink>
+    </w:p>
+    <w:p>
+      <w:pPr>
+        <w:pStyle w:val="PargrafodaLista"/>
+        <w:numPr>
+          <w:ilvl w:val="1"/>
+          <w:numId w:val="1"/>
+        </w:numPr>
+      </w:pPr>
+      <w:hyperlink r:id="rId19" w:history="1">
+        <w:r>
+          <w:rPr>
+            <w:rStyle w:val="Hyperlink"/>
+          </w:rPr>
+          <w:t>https://catalog.data.gov/dataset/common-core-of-data-nonfiscal-survey-2011-12-9c5f1</w:t>
+        </w:r>
+      </w:hyperlink>
+      <w:r>
+        <w:t xml:space="preserve"> </w:t>
+      </w:r>
+    </w:p>
+    <w:p>
+      <w:pPr>
+        <w:pStyle w:val="PargrafodaLista"/>
+        <w:numPr>
+          <w:ilvl w:val="0"/>
+          <w:numId w:val="1"/>
+        </w:numPr>
+      </w:pPr>
+      <w:proofErr w:type="spellStart"/>
+      <w:r>
+        <w:t>State</w:t>
+      </w:r>
+      <w:proofErr w:type="spellEnd"/>
+      <w:r>
+        <w:t xml:space="preserve"> </w:t>
+      </w:r>
+      <w:proofErr w:type="spellStart"/>
+      <w:r>
+        <w:t>of</w:t>
+      </w:r>
+      <w:proofErr w:type="spellEnd"/>
+      <w:r>
+        <w:t xml:space="preserve"> Connecticut\Municipal Fiscal </w:t>
+      </w:r>
+      <w:proofErr w:type="spellStart"/>
+      <w:r>
+        <w:t>Indicators</w:t>
+      </w:r>
+      <w:proofErr w:type="spellEnd"/>
+    </w:p>
+    <w:p>
+      <w:pPr>
+        <w:pStyle w:val="PargrafodaLista"/>
+        <w:numPr>
+          <w:ilvl w:val="1"/>
+          <w:numId w:val="1"/>
+        </w:numPr>
+      </w:pPr>
+      <w:hyperlink r:id="rId20" w:history="1">
+        <w:r>
+          <w:rPr>
+            <w:rStyle w:val="Hyperlink"/>
+          </w:rPr>
+          <w:t>https://catalog.data.gov/dataset/municipal-fiscal-indicators-2007-2012</w:t>
+        </w:r>
+      </w:hyperlink>
+    </w:p>
+    <w:p>
+      <w:pPr>
+        <w:pStyle w:val="PargrafodaLista"/>
+        <w:numPr>
+          <w:ilvl w:val="1"/>
+          <w:numId w:val="1"/>
+        </w:numPr>
+      </w:pPr>
+      <w:hyperlink r:id="rId21" w:history="1">
+        <w:r>
+          <w:rPr>
+            <w:rStyle w:val="Hyperlink"/>
+          </w:rPr>
+          <w:t>https://catalog.data.gov/dataset/municipal-fiscal-indicators-2019</w:t>
+        </w:r>
+      </w:hyperlink>
+      <w:r>
+        <w:t xml:space="preserve"> </w:t>
+      </w:r>
+    </w:p>
+    <w:p>
+      <w:pPr>
+        <w:pStyle w:val="PargrafodaLista"/>
+        <w:numPr>
+          <w:ilvl w:val="0"/>
+          <w:numId w:val="1"/>
+        </w:numPr>
+      </w:pPr>
+      <w:proofErr w:type="spellStart"/>
+      <w:r>
+        <w:lastRenderedPageBreak/>
+        <w:t>State</w:t>
+      </w:r>
+      <w:proofErr w:type="spellEnd"/>
+      <w:r>
+        <w:t xml:space="preserve"> </w:t>
+      </w:r>
+      <w:proofErr w:type="spellStart"/>
+      <w:r>
+        <w:t>of</w:t>
+      </w:r>
+      <w:proofErr w:type="spellEnd"/>
+      <w:r>
+        <w:t xml:space="preserve"> New York\</w:t>
+      </w:r>
+      <w:proofErr w:type="spellStart"/>
+      <w:r>
+        <w:t>Patient</w:t>
+      </w:r>
+      <w:proofErr w:type="spellEnd"/>
+      <w:r>
+        <w:t xml:space="preserve"> </w:t>
+      </w:r>
+      <w:proofErr w:type="spellStart"/>
+      <w:r>
+        <w:t>Characteristics</w:t>
+      </w:r>
+      <w:proofErr w:type="spellEnd"/>
+    </w:p>
+    <w:p>
+      <w:pPr>
+        <w:pStyle w:val="PargrafodaLista"/>
+        <w:numPr>
+          <w:ilvl w:val="1"/>
+          <w:numId w:val="1"/>
+        </w:numPr>
+      </w:pPr>
+      <w:hyperlink r:id="rId22" w:history="1">
+        <w:r>
+          <w:rPr>
+            <w:rStyle w:val="Hyperlink"/>
+          </w:rPr>
+          <w:t>https://catalog.data.gov/dataset/patient-characteristics-survey-pcs-2022-persons-served-by-survey-year-region-of-provider-g</w:t>
+        </w:r>
+      </w:hyperlink>
+    </w:p>
+    <w:p>
+      <w:pPr>
+        <w:pStyle w:val="PargrafodaLista"/>
+        <w:numPr>
+          <w:ilvl w:val="1"/>
+          <w:numId w:val="1"/>
+        </w:numPr>
+      </w:pPr>
+      <w:hyperlink r:id="rId23" w:history="1">
+        <w:r>
+          <w:rPr>
+            <w:rStyle w:val="Hyperlink"/>
+          </w:rPr>
+          <w:t>https://catalog.data.gov/dataset/patient-characteristics-survey-pcs-2013</w:t>
+        </w:r>
+      </w:hyperlink>
+      <w:r>
+        <w:t xml:space="preserve"> </w:t>
+      </w:r>
+    </w:p>
+    <w:p>
+      <w:pPr>
+        <w:pStyle w:val="PargrafodaLista"/>
+        <w:numPr>
+          <w:ilvl w:val="0"/>
+          <w:numId w:val="1"/>
+        </w:numPr>
+      </w:pPr>
+      <w:proofErr w:type="spellStart"/>
+      <w:r>
+        <w:t>State</w:t>
+      </w:r>
+      <w:proofErr w:type="spellEnd"/>
+      <w:r>
+        <w:t xml:space="preserve"> </w:t>
+      </w:r>
+      <w:proofErr w:type="spellStart"/>
+      <w:r>
+        <w:t>of</w:t>
+      </w:r>
+      <w:proofErr w:type="spellEnd"/>
+      <w:r>
+        <w:t xml:space="preserve"> Washington\</w:t>
+      </w:r>
+      <w:proofErr w:type="spellStart"/>
+      <w:r>
+        <w:t>Agency</w:t>
+      </w:r>
+      <w:proofErr w:type="spellEnd"/>
+      <w:r>
+        <w:t xml:space="preserve"> </w:t>
+      </w:r>
+      <w:proofErr w:type="spellStart"/>
+      <w:r>
+        <w:t>Contracts</w:t>
+      </w:r>
+      <w:proofErr w:type="spellEnd"/>
+    </w:p>
+    <w:p>
+      <w:pPr>
+        <w:pStyle w:val="PargrafodaLista"/>
+        <w:numPr>
+          <w:ilvl w:val="1"/>
+          <w:numId w:val="1"/>
+        </w:numPr>
+      </w:pPr>
+      <w:hyperlink r:id="rId24" w:history="1">
+        <w:r>
+          <w:rPr>
+            <w:rStyle w:val="Hyperlink"/>
+          </w:rPr>
+          <w:t>https://catalog.data.gov/dataset/agency-contracts-fiscal-year-2014</w:t>
+        </w:r>
+      </w:hyperlink>
+    </w:p>
+    <w:p>
+      <w:pPr>
+        <w:pStyle w:val="PargrafodaLista"/>
+        <w:numPr>
+          <w:ilvl w:val="1"/>
+          <w:numId w:val="1"/>
+        </w:numPr>
+      </w:pPr>
+      <w:hyperlink r:id="rId25" w:history="1">
+        <w:r>
+          <w:rPr>
+            <w:rStyle w:val="Hyperlink"/>
+          </w:rPr>
+          <w:t>https://catalog.data.gov/dataset/agency-contracts-fiscal-year-2019</w:t>
+        </w:r>
+      </w:hyperlink>
+    </w:p>
+    <w:p>
+      <w:pPr>
+        <w:pStyle w:val="PargrafodaLista"/>
+        <w:numPr>
+          <w:ilvl w:val="1"/>
+          <w:numId w:val="1"/>
+        </w:numPr>
+      </w:pPr>
+      <w:hyperlink r:id="rId26" w:history="1">
+        <w:r>
+          <w:rPr>
+            <w:rStyle w:val="Hyperlink"/>
+          </w:rPr>
+          <w:t>https://catalog.data.gov/dataset/agency-contracts-fiscal-year-2024</w:t>
+        </w:r>
+      </w:hyperlink>
+      <w:r>
+        <w:t xml:space="preserve"> </w:t>
+      </w:r>
     </w:p>
     <w:sectPr>
       <w:pgSz w:w="11906" w:h="16838"/>

</xml_diff>